<commit_message>
added planet name, diameter and day length to carousel item
</commit_message>
<xml_diff>
--- a/Planning/BBC Education mvp:extensions plan.docx
+++ b/Planning/BBC Education mvp:extensions plan.docx
@@ -34,10 +34,7 @@
         </w:numPr>
       </w:pPr>
       <w:r>
-        <w:t>view some educational content on a particular topic</w:t>
-      </w:r>
-      <w:r>
-        <w:t xml:space="preserve"> (Have planet facts)</w:t>
+        <w:t>view some educational content on a particular topic (Have planet facts)</w:t>
       </w:r>
     </w:p>
     <w:p>
@@ -53,10 +50,7 @@
       </w:r>
       <w:proofErr w:type="gramStart"/>
       <w:r>
-        <w:t>content</w:t>
-      </w:r>
-      <w:r>
-        <w:t>(</w:t>
+        <w:t>content(</w:t>
       </w:r>
       <w:proofErr w:type="gramEnd"/>
       <w:r>
@@ -148,6 +142,9 @@
           <w:numId w:val="2"/>
         </w:numPr>
       </w:pPr>
+      <w:r>
+        <w:t xml:space="preserve">add </w:t>
+      </w:r>
       <w:r>
         <w:t>quiz</w:t>
       </w:r>

</xml_diff>